<commit_message>
Guía Didáctica MA_07_07_CO y MA_07_08_CO
</commit_message>
<xml_diff>
--- a/fuentes/contenidos/grado07/guion07/GuiaDidactica_MA_07_07_CO.docx
+++ b/fuentes/contenidos/grado07/guion07/GuiaDidactica_MA_07_07_CO.docx
@@ -190,12 +190,14 @@
         </w:rPr>
         <w:t xml:space="preserve">Pensamiento </w:t>
       </w:r>
+      <w:proofErr w:type="spellStart"/>
       <w:r>
         <w:rPr>
           <w:rFonts w:ascii="Times New Roman" w:hAnsi="Times New Roman" w:cs="Times New Roman"/>
         </w:rPr>
         <w:t>variacional</w:t>
       </w:r>
+      <w:proofErr w:type="spellEnd"/>
       <w:r>
         <w:rPr>
           <w:rFonts w:ascii="Times New Roman" w:hAnsi="Times New Roman" w:cs="Times New Roman"/>
@@ -210,7 +212,394 @@
           <w:rFonts w:ascii="Times New Roman" w:hAnsi="Times New Roman" w:cs="Times New Roman"/>
         </w:rPr>
       </w:pPr>
-    </w:p>
+      <w:bookmarkStart w:id="0" w:name="_GoBack"/>
+      <w:bookmarkEnd w:id="0"/>
+    </w:p>
+    <w:tbl>
+      <w:tblPr>
+        <w:tblStyle w:val="Tablaconcuadrcula"/>
+        <w:tblW w:w="0" w:type="auto"/>
+        <w:tblLook w:val="04A0" w:firstRow="1" w:lastRow="0" w:firstColumn="1" w:lastColumn="0" w:noHBand="0" w:noVBand="1"/>
+      </w:tblPr>
+      <w:tblGrid>
+        <w:gridCol w:w="3030"/>
+        <w:gridCol w:w="2495"/>
+        <w:gridCol w:w="2963"/>
+      </w:tblGrid>
+      <w:tr>
+        <w:tc>
+          <w:tcPr>
+            <w:tcW w:w="0" w:type="auto"/>
+            <w:gridSpan w:val="3"/>
+          </w:tcPr>
+          <w:p>
+            <w:pPr>
+              <w:jc w:val="center"/>
+              <w:rPr>
+                <w:b/>
+              </w:rPr>
+            </w:pPr>
+            <w:r>
+              <w:rPr>
+                <w:b/>
+              </w:rPr>
+              <w:t>Derechos Básicos de Aprendizaje en Aula Planeta</w:t>
+            </w:r>
+          </w:p>
+        </w:tc>
+      </w:tr>
+      <w:tr>
+        <w:tc>
+          <w:tcPr>
+            <w:tcW w:w="0" w:type="auto"/>
+            <w:vMerge w:val="restart"/>
+            <w:vAlign w:val="center"/>
+          </w:tcPr>
+          <w:p>
+            <w:r>
+              <w:rPr>
+                <w:b/>
+              </w:rPr>
+              <w:t>Derecho No. 2.</w:t>
+            </w:r>
+            <w:r>
+              <w:t xml:space="preserve"> Identifica si en una situación dada las variables son directamente proporcionales o inversamente proporcionales</w:t>
+            </w:r>
+          </w:p>
+        </w:tc>
+        <w:tc>
+          <w:tcPr>
+            <w:tcW w:w="0" w:type="auto"/>
+            <w:vAlign w:val="center"/>
+          </w:tcPr>
+          <w:p>
+            <w:pPr>
+              <w:jc w:val="center"/>
+              <w:rPr>
+                <w:b/>
+              </w:rPr>
+            </w:pPr>
+            <w:r>
+              <w:rPr>
+                <w:b/>
+              </w:rPr>
+              <w:t>Recurso</w:t>
+            </w:r>
+          </w:p>
+        </w:tc>
+        <w:tc>
+          <w:tcPr>
+            <w:tcW w:w="0" w:type="auto"/>
+            <w:vAlign w:val="center"/>
+          </w:tcPr>
+          <w:p>
+            <w:pPr>
+              <w:jc w:val="center"/>
+              <w:rPr>
+                <w:b/>
+              </w:rPr>
+            </w:pPr>
+            <w:r>
+              <w:rPr>
+                <w:b/>
+              </w:rPr>
+              <w:t>Descripción</w:t>
+            </w:r>
+          </w:p>
+        </w:tc>
+      </w:tr>
+      <w:tr>
+        <w:tc>
+          <w:tcPr>
+            <w:tcW w:w="0" w:type="auto"/>
+            <w:vMerge/>
+          </w:tcPr>
+          <w:p/>
+        </w:tc>
+        <w:tc>
+          <w:tcPr>
+            <w:tcW w:w="0" w:type="auto"/>
+            <w:vAlign w:val="center"/>
+          </w:tcPr>
+          <w:p>
+            <w:r>
+              <w:t>Procedimientos para resolver problemas de proporcionalidad</w:t>
+            </w:r>
+          </w:p>
+        </w:tc>
+        <w:tc>
+          <w:tcPr>
+            <w:tcW w:w="0" w:type="auto"/>
+            <w:vAlign w:val="center"/>
+          </w:tcPr>
+          <w:p>
+            <w:r>
+              <w:t>Interactivo que presenta los métodos de resolución de problemas de proporcionalidad directa e inversa.</w:t>
+            </w:r>
+          </w:p>
+        </w:tc>
+      </w:tr>
+      <w:tr>
+        <w:tc>
+          <w:tcPr>
+            <w:tcW w:w="0" w:type="auto"/>
+            <w:vMerge/>
+          </w:tcPr>
+          <w:p/>
+        </w:tc>
+        <w:tc>
+          <w:tcPr>
+            <w:tcW w:w="0" w:type="auto"/>
+            <w:vAlign w:val="center"/>
+          </w:tcPr>
+          <w:p>
+            <w:r>
+              <w:t>Resuelve problemas de proporcionalidad directa</w:t>
+            </w:r>
+          </w:p>
+        </w:tc>
+        <w:tc>
+          <w:tcPr>
+            <w:tcW w:w="0" w:type="auto"/>
+            <w:vAlign w:val="center"/>
+          </w:tcPr>
+          <w:p>
+            <w:r>
+              <w:t>Actividad para solucionar problemas que involucran magnitudes directamente proporcionales</w:t>
+            </w:r>
+          </w:p>
+        </w:tc>
+      </w:tr>
+      <w:tr>
+        <w:tc>
+          <w:tcPr>
+            <w:tcW w:w="0" w:type="auto"/>
+            <w:vMerge/>
+          </w:tcPr>
+          <w:p/>
+        </w:tc>
+        <w:tc>
+          <w:tcPr>
+            <w:tcW w:w="0" w:type="auto"/>
+            <w:vAlign w:val="center"/>
+          </w:tcPr>
+          <w:p>
+            <w:r>
+              <w:t>Aplica proporciones para calcular la escala</w:t>
+            </w:r>
+          </w:p>
+        </w:tc>
+        <w:tc>
+          <w:tcPr>
+            <w:tcW w:w="0" w:type="auto"/>
+            <w:vAlign w:val="center"/>
+          </w:tcPr>
+          <w:p>
+            <w:r>
+              <w:t>Actividad para reconocer la escala en situaciones cotidianas</w:t>
+            </w:r>
+          </w:p>
+        </w:tc>
+      </w:tr>
+      <w:tr>
+        <w:tc>
+          <w:tcPr>
+            <w:tcW w:w="0" w:type="auto"/>
+            <w:vMerge/>
+          </w:tcPr>
+          <w:p/>
+        </w:tc>
+        <w:tc>
+          <w:tcPr>
+            <w:tcW w:w="0" w:type="auto"/>
+            <w:vAlign w:val="center"/>
+          </w:tcPr>
+          <w:p>
+            <w:pPr>
+              <w:rPr>
+                <w:rFonts w:ascii="Calibri" w:hAnsi="Calibri"/>
+                <w:b/>
+                <w:bCs/>
+                <w:color w:val="000000"/>
+                <w:sz w:val="20"/>
+                <w:szCs w:val="20"/>
+              </w:rPr>
+            </w:pPr>
+            <w:r>
+              <w:rPr>
+                <w:sz w:val="22"/>
+                <w:szCs w:val="22"/>
+              </w:rPr>
+              <w:t>Resuelve problemas de proporcionalidad inversa</w:t>
+            </w:r>
+            <w:r>
+              <w:rPr>
+                <w:rFonts w:ascii="Calibri" w:hAnsi="Calibri"/>
+                <w:b/>
+                <w:bCs/>
+                <w:color w:val="000000"/>
+                <w:sz w:val="20"/>
+                <w:szCs w:val="20"/>
+              </w:rPr>
+              <w:t xml:space="preserve"> </w:t>
+            </w:r>
+          </w:p>
+          <w:p/>
+        </w:tc>
+        <w:tc>
+          <w:tcPr>
+            <w:tcW w:w="0" w:type="auto"/>
+            <w:vAlign w:val="center"/>
+          </w:tcPr>
+          <w:p>
+            <w:pPr>
+              <w:rPr>
+                <w:rFonts w:ascii="Calibri" w:hAnsi="Calibri"/>
+                <w:color w:val="000000"/>
+                <w:sz w:val="20"/>
+                <w:szCs w:val="20"/>
+              </w:rPr>
+            </w:pPr>
+            <w:r>
+              <w:rPr>
+                <w:rFonts w:ascii="Calibri" w:hAnsi="Calibri"/>
+                <w:color w:val="000000"/>
+                <w:sz w:val="20"/>
+                <w:szCs w:val="20"/>
+              </w:rPr>
+              <w:t>Actividad para aplicar la proporcionalidad inversa en la solución de problemas</w:t>
+            </w:r>
+          </w:p>
+          <w:p/>
+        </w:tc>
+      </w:tr>
+      <w:tr>
+        <w:tc>
+          <w:tcPr>
+            <w:tcW w:w="0" w:type="auto"/>
+            <w:vMerge w:val="restart"/>
+            <w:vAlign w:val="center"/>
+          </w:tcPr>
+          <w:p>
+            <w:r>
+              <w:rPr>
+                <w:b/>
+              </w:rPr>
+              <w:t>Derecho No. 5</w:t>
+            </w:r>
+            <w:r>
+              <w:t xml:space="preserve"> Usa las relaciones entre velocidad, distancia y tiempo para solucionar problemas.</w:t>
+            </w:r>
+          </w:p>
+        </w:tc>
+        <w:tc>
+          <w:tcPr>
+            <w:tcW w:w="0" w:type="auto"/>
+          </w:tcPr>
+          <w:p>
+            <w:r>
+              <w:t>Resuelve el crucigrama de proporcionalidad</w:t>
+            </w:r>
+          </w:p>
+        </w:tc>
+        <w:tc>
+          <w:tcPr>
+            <w:tcW w:w="0" w:type="auto"/>
+          </w:tcPr>
+          <w:p>
+            <w:r>
+              <w:t>Actividad para repasar los términos de la proporcionalidad con un crucigrama</w:t>
+            </w:r>
+          </w:p>
+        </w:tc>
+      </w:tr>
+      <w:tr>
+        <w:tc>
+          <w:tcPr>
+            <w:tcW w:w="0" w:type="auto"/>
+            <w:vMerge/>
+          </w:tcPr>
+          <w:p/>
+        </w:tc>
+        <w:tc>
+          <w:tcPr>
+            <w:tcW w:w="0" w:type="auto"/>
+          </w:tcPr>
+          <w:p>
+            <w:r>
+              <w:t>Resuelve problemas de proporcionalidad directa</w:t>
+            </w:r>
+          </w:p>
+        </w:tc>
+        <w:tc>
+          <w:tcPr>
+            <w:tcW w:w="0" w:type="auto"/>
+          </w:tcPr>
+          <w:p>
+            <w:r>
+              <w:t>Actividad para solucionar problemas que involucran magnitudes directamente proporcionales</w:t>
+            </w:r>
+          </w:p>
+        </w:tc>
+      </w:tr>
+      <w:tr>
+        <w:tc>
+          <w:tcPr>
+            <w:tcW w:w="0" w:type="auto"/>
+            <w:vMerge/>
+          </w:tcPr>
+          <w:p/>
+        </w:tc>
+        <w:tc>
+          <w:tcPr>
+            <w:tcW w:w="0" w:type="auto"/>
+          </w:tcPr>
+          <w:p>
+            <w:pPr>
+              <w:rPr>
+                <w:sz w:val="22"/>
+                <w:szCs w:val="22"/>
+              </w:rPr>
+            </w:pPr>
+            <w:r>
+              <w:rPr>
+                <w:sz w:val="22"/>
+                <w:szCs w:val="22"/>
+              </w:rPr>
+              <w:t>Resuelve problemas de proporcionalidad inversa</w:t>
+            </w:r>
+          </w:p>
+        </w:tc>
+        <w:tc>
+          <w:tcPr>
+            <w:tcW w:w="0" w:type="auto"/>
+          </w:tcPr>
+          <w:p>
+            <w:pPr>
+              <w:rPr>
+                <w:sz w:val="22"/>
+                <w:szCs w:val="22"/>
+              </w:rPr>
+            </w:pPr>
+            <w:r>
+              <w:rPr>
+                <w:sz w:val="22"/>
+                <w:szCs w:val="22"/>
+              </w:rPr>
+              <w:t>Actividad para aplicar la proporcionalidad inversa en la solución de problemas</w:t>
+            </w:r>
+          </w:p>
+          <w:p>
+            <w:pPr>
+              <w:rPr>
+                <w:sz w:val="22"/>
+                <w:szCs w:val="22"/>
+              </w:rPr>
+            </w:pPr>
+          </w:p>
+        </w:tc>
+      </w:tr>
+    </w:tbl>
     <w:p>
       <w:pPr>
         <w:jc w:val="both"/>
@@ -467,8 +856,6 @@
         </w:rPr>
         <w:t>puesto</w:t>
       </w:r>
-      <w:bookmarkStart w:id="0" w:name="_GoBack"/>
-      <w:bookmarkEnd w:id="0"/>
       <w:r>
         <w:rPr>
           <w:rFonts w:ascii="Times New Roman" w:hAnsi="Times New Roman" w:cs="Times New Roman"/>
@@ -755,7 +1142,6 @@
           <w:rFonts w:ascii="Times New Roman" w:hAnsi="Times New Roman" w:cs="Times New Roman"/>
           <w:lang w:val="es-CO"/>
         </w:rPr>
-        <w:lastRenderedPageBreak/>
         <w:t>Todos los subtemas se desarrollan a través de ejemplos, analizando diferentes situaciones y generalizando para llegar al concepto. Paralelamente se ofrecen recursos que permiten reforzar, ejercitar y poner a prueba los niveles de comprensión en cada estudiante. Por ejemplo con los recursos  “</w:t>
       </w:r>
       <w:r>
@@ -1562,7 +1948,7 @@
     <w:lsdException w:name="Table Web 2" w:semiHidden="1" w:unhideWhenUsed="1"/>
     <w:lsdException w:name="Table Web 3" w:semiHidden="1" w:unhideWhenUsed="1"/>
     <w:lsdException w:name="Balloon Text" w:semiHidden="1" w:unhideWhenUsed="1"/>
-    <w:lsdException w:name="Table Grid" w:uiPriority="59"/>
+    <w:lsdException w:name="Table Grid" w:uiPriority="39"/>
     <w:lsdException w:name="Table Theme" w:semiHidden="1" w:unhideWhenUsed="1"/>
     <w:lsdException w:name="Placeholder Text" w:semiHidden="1"/>
     <w:lsdException w:name="No Spacing" w:uiPriority="1" w:qFormat="1"/>
@@ -1932,7 +2318,7 @@
   <w:style w:type="table" w:styleId="Tablaconcuadrcula">
     <w:name w:val="Table Grid"/>
     <w:basedOn w:val="Tablanormal"/>
-    <w:uiPriority w:val="59"/>
+    <w:uiPriority w:val="39"/>
     <w:rsid w:val="007806EC"/>
     <w:pPr>
       <w:spacing w:after="0"/>

</xml_diff>